<commit_message>
Added a Technical Design Document TDD, and changed the name of the GDD.
</commit_message>
<xml_diff>
--- a/project2Boids-GDD-ohmekoocampo.docx
+++ b/project2Boids-GDD-ohmekoocampo.docx
@@ -58,7 +58,16 @@
           <w:sz w:val="48"/>
           <w:szCs w:val="48"/>
         </w:rPr>
-        <w:t>Learning Flocking Algorithm</w:t>
+        <w:t>Simulating</w:t>
+      </w:r>
+      <w:r>
+        <w:rPr>
+          <w:rFonts w:ascii="Times New Roman" w:eastAsiaTheme="minorHAnsi" w:hAnsi="Times New Roman" w:cs="Times New Roman"/>
+          <w:color w:val="auto"/>
+          <w:sz w:val="48"/>
+          <w:szCs w:val="48"/>
+        </w:rPr>
+        <w:t xml:space="preserve"> Flocking Algorithm</w:t>
       </w:r>
     </w:p>
     <w:p>
@@ -2435,10 +2444,7 @@
         <w:jc w:val="center"/>
       </w:pPr>
       <w:r>
-        <w:t>Figure 2. Screenshot of Lazy Flight</w:t>
-      </w:r>
-      <w:r>
-        <w:t xml:space="preserve"> Mode</w:t>
+        <w:t>Figure 2. Screenshot of Lazy Flight Mode</w:t>
       </w:r>
     </w:p>
     <w:p>
@@ -3044,7 +3050,10 @@
         <w:t>It is a little bit hard to see so I have overlaid red dashes through Word’s shapes function to highlight the area in wh</w:t>
       </w:r>
       <w:r>
-        <w:t xml:space="preserve">ich to voids will be exploring and the blue circle highlights where the </w:t>
+        <w:t>ich to voids will be exploring and the blue circle high</w:t>
+      </w:r>
+      <w:r>
+        <w:t xml:space="preserve">lights where the </w:t>
       </w:r>
       <w:proofErr w:type="spellStart"/>
       <w:r>
@@ -3052,8 +3061,10 @@
       </w:r>
       <w:proofErr w:type="spellEnd"/>
       <w:r>
-        <w:t xml:space="preserve"> are. </w:t>
-      </w:r>
+        <w:t xml:space="preserve"> are located. </w:t>
+      </w:r>
+      <w:bookmarkStart w:id="5" w:name="_GoBack"/>
+      <w:bookmarkEnd w:id="5"/>
     </w:p>
     <w:p/>
     <w:p>
@@ -3124,7 +3135,7 @@
           </mc:Choice>
           <mc:Fallback>
             <w:pict>
-              <v:oval w14:anchorId="4E0DD0E7" id="Oval 28" o:spid="_x0000_s1026" style="position:absolute;margin-left:98.25pt;margin-top:50.25pt;width:76.5pt;height:99.75pt;z-index:251666432;visibility:visible;mso-wrap-style:square;mso-wrap-distance-left:9pt;mso-wrap-distance-top:0;mso-wrap-distance-right:9pt;mso-wrap-distance-bottom:0;mso-position-horizontal:absolute;mso-position-horizontal-relative:text;mso-position-vertical:absolute;mso-position-vertical-relative:text;v-text-anchor:middle" o:gfxdata="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" filled="f" strokecolor="#1f3763 [1604]" strokeweight="1pt">
+              <v:oval w14:anchorId="37A24591" id="Oval 28" o:spid="_x0000_s1026" style="position:absolute;margin-left:98.25pt;margin-top:50.25pt;width:76.5pt;height:99.75pt;z-index:251666432;visibility:visible;mso-wrap-style:square;mso-wrap-distance-left:9pt;mso-wrap-distance-top:0;mso-wrap-distance-right:9pt;mso-wrap-distance-bottom:0;mso-position-horizontal:absolute;mso-position-horizontal-relative:text;mso-position-vertical:absolute;mso-position-vertical-relative:text;v-text-anchor:middle" o:gfxdata="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" filled="f" strokecolor="#1f3763 [1604]" strokeweight="1pt">
                 <v:stroke joinstyle="miter"/>
               </v:oval>
             </w:pict>
@@ -3188,7 +3199,7 @@
           </mc:Choice>
           <mc:Fallback>
             <w:pict>
-              <v:line w14:anchorId="1D252297" id="Straight Connector 27" o:spid="_x0000_s1026" style="position:absolute;z-index:251662848;visibility:visible;mso-wrap-style:square;mso-width-percent:0;mso-height-percent:0;mso-wrap-distance-left:9pt;mso-wrap-distance-top:0;mso-wrap-distance-right:9pt;mso-wrap-distance-bottom:0;mso-position-horizontal:absolute;mso-position-horizontal-relative:text;mso-position-vertical:absolute;mso-position-vertical-relative:text;mso-width-percent:0;mso-height-percent:0;mso-width-relative:margin;mso-height-relative:margin" from="43.5pt,50.25pt" to="206.25pt,54pt" o:gfxdata="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" strokecolor="red" strokeweight="3pt">
+              <v:line w14:anchorId="3AA56F3A" id="Straight Connector 27" o:spid="_x0000_s1026" style="position:absolute;z-index:251662848;visibility:visible;mso-wrap-style:square;mso-width-percent:0;mso-height-percent:0;mso-wrap-distance-left:9pt;mso-wrap-distance-top:0;mso-wrap-distance-right:9pt;mso-wrap-distance-bottom:0;mso-position-horizontal:absolute;mso-position-horizontal-relative:text;mso-position-vertical:absolute;mso-position-vertical-relative:text;mso-width-percent:0;mso-height-percent:0;mso-width-relative:margin;mso-height-relative:margin" from="43.5pt,50.25pt" to="206.25pt,54pt" o:gfxdata="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" strokecolor="red" strokeweight="3pt">
                 <v:stroke joinstyle="miter"/>
               </v:line>
             </w:pict>
@@ -3262,7 +3273,7 @@
           </mc:Choice>
           <mc:Fallback>
             <w:pict>
-              <v:line w14:anchorId="4F4890B6" id="Straight Connector 26" o:spid="_x0000_s1026" style="position:absolute;flip:x y;z-index:251660800;visibility:visible;mso-wrap-style:square;mso-width-percent:0;mso-height-percent:0;mso-wrap-distance-left:9pt;mso-wrap-distance-top:0;mso-wrap-distance-right:9pt;mso-wrap-distance-bottom:0;mso-position-horizontal:absolute;mso-position-horizontal-relative:text;mso-position-vertical:absolute;mso-position-vertical-relative:text;mso-width-percent:0;mso-height-percent:0;mso-width-relative:margin;mso-height-relative:margin" from="207pt,53.25pt" to="225.75pt,227.25pt" o:gfxdata="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" strokecolor="red" strokeweight="3pt">
+              <v:line w14:anchorId="0C9E82F7" id="Straight Connector 26" o:spid="_x0000_s1026" style="position:absolute;flip:x y;z-index:251660800;visibility:visible;mso-wrap-style:square;mso-width-percent:0;mso-height-percent:0;mso-wrap-distance-left:9pt;mso-wrap-distance-top:0;mso-wrap-distance-right:9pt;mso-wrap-distance-bottom:0;mso-position-horizontal:absolute;mso-position-horizontal-relative:text;mso-position-vertical:absolute;mso-position-vertical-relative:text;mso-width-percent:0;mso-height-percent:0;mso-width-relative:margin;mso-height-relative:margin" from="207pt,53.25pt" to="225.75pt,227.25pt" o:gfxdata="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" strokecolor="red" strokeweight="3pt">
                 <v:stroke joinstyle="miter"/>
               </v:line>
             </w:pict>
@@ -3326,7 +3337,7 @@
           </mc:Choice>
           <mc:Fallback>
             <w:pict>
-              <v:line w14:anchorId="7B382558" id="Straight Connector 25" o:spid="_x0000_s1026" style="position:absolute;z-index:251656704;visibility:visible;mso-wrap-style:square;mso-width-percent:0;mso-height-percent:0;mso-wrap-distance-left:9pt;mso-wrap-distance-top:0;mso-wrap-distance-right:9pt;mso-wrap-distance-bottom:0;mso-position-horizontal:absolute;mso-position-horizontal-relative:text;mso-position-vertical:absolute;mso-position-vertical-relative:text;mso-width-percent:0;mso-height-percent:0;mso-width-relative:margin;mso-height-relative:margin" from="12pt,220.5pt" to="226.5pt,225.75pt" o:gfxdata="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" strokecolor="red" strokeweight="3pt">
+              <v:line w14:anchorId="0297B3F4" id="Straight Connector 25" o:spid="_x0000_s1026" style="position:absolute;z-index:251656704;visibility:visible;mso-wrap-style:square;mso-width-percent:0;mso-height-percent:0;mso-wrap-distance-left:9pt;mso-wrap-distance-top:0;mso-wrap-distance-right:9pt;mso-wrap-distance-bottom:0;mso-position-horizontal:absolute;mso-position-horizontal-relative:text;mso-position-vertical:absolute;mso-position-vertical-relative:text;mso-width-percent:0;mso-height-percent:0;mso-width-relative:margin;mso-height-relative:margin" from="12pt,220.5pt" to="226.5pt,225.75pt" o:gfxdata="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" strokecolor="red" strokeweight="3pt">
                 <v:stroke joinstyle="miter"/>
               </v:line>
             </w:pict>
@@ -3394,7 +3405,7 @@
           </mc:Choice>
           <mc:Fallback>
             <w:pict>
-              <v:line w14:anchorId="0412F5DF" id="Straight Connector 24" o:spid="_x0000_s1026" style="position:absolute;flip:y;z-index:251652608;visibility:visible;mso-wrap-style:square;mso-wrap-distance-left:9pt;mso-wrap-distance-top:0;mso-wrap-distance-right:9pt;mso-wrap-distance-bottom:0;mso-position-horizontal:absolute;mso-position-horizontal-relative:text;mso-position-vertical:absolute;mso-position-vertical-relative:text" from="12.75pt,50.25pt" to="44.25pt,218.25pt" o:gfxdata="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" strokecolor="red" strokeweight="3pt">
+              <v:line w14:anchorId="6CF60FAA" id="Straight Connector 24" o:spid="_x0000_s1026" style="position:absolute;flip:y;z-index:251652608;visibility:visible;mso-wrap-style:square;mso-wrap-distance-left:9pt;mso-wrap-distance-top:0;mso-wrap-distance-right:9pt;mso-wrap-distance-bottom:0;mso-position-horizontal:absolute;mso-position-horizontal-relative:text;mso-position-vertical:absolute;mso-position-vertical-relative:text" from="12.75pt,50.25pt" to="44.25pt,218.25pt" o:gfxdata="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" strokecolor="red" strokeweight="3pt">
                 <v:stroke joinstyle="miter"/>
               </v:line>
             </w:pict>
@@ -3894,30 +3905,15 @@
         </w:numPr>
       </w:pPr>
       <w:r>
-        <w:t xml:space="preserve">Max Acceleration: </w:t>
-      </w:r>
-      <w:r>
-        <w:t xml:space="preserve">&lt;Clamping of </w:t>
+        <w:t xml:space="preserve">Max Acceleration: &lt;Clamping of </w:t>
       </w:r>
       <w:proofErr w:type="spellStart"/>
       <w:r>
-        <w:t>Boid’</w:t>
-      </w:r>
-      <w:r>
-        <w:t>s</w:t>
+        <w:t>Boid’s</w:t>
       </w:r>
       <w:proofErr w:type="spellEnd"/>
       <w:r>
-        <w:t xml:space="preserve"> acceleration</w:t>
-      </w:r>
-      <w:r>
-        <w:t xml:space="preserve"> so that it doesn’</w:t>
-      </w:r>
-      <w:r>
-        <w:t>t exceed this acceleration</w:t>
-      </w:r>
-      <w:r>
-        <w:t>&gt;</w:t>
+        <w:t xml:space="preserve"> acceleration so that it doesn’t exceed this acceleration&gt;</w:t>
       </w:r>
     </w:p>
     <w:p>
@@ -4240,8 +4236,8 @@
         <w:pStyle w:val="Heading1"/>
         <w:contextualSpacing w:val="0"/>
       </w:pPr>
-      <w:bookmarkStart w:id="5" w:name="_oqjxh9cj4ynb" w:colFirst="0" w:colLast="0"/>
-      <w:bookmarkEnd w:id="5"/>
+      <w:bookmarkStart w:id="6" w:name="_oqjxh9cj4ynb" w:colFirst="0" w:colLast="0"/>
+      <w:bookmarkEnd w:id="6"/>
       <w:r>
         <w:lastRenderedPageBreak/>
         <w:t>12</w:t>
@@ -4255,8 +4251,8 @@
         <w:pStyle w:val="Heading2"/>
         <w:contextualSpacing w:val="0"/>
       </w:pPr>
-      <w:bookmarkStart w:id="6" w:name="_pa31hvmk429q" w:colFirst="0" w:colLast="0"/>
-      <w:bookmarkEnd w:id="6"/>
+      <w:bookmarkStart w:id="7" w:name="_pa31hvmk429q" w:colFirst="0" w:colLast="0"/>
+      <w:bookmarkEnd w:id="7"/>
       <w:r>
         <w:t>12</w:t>
       </w:r>
@@ -4336,8 +4332,6 @@
       <w:r>
         <w:t>Figure 12</w:t>
       </w:r>
-      <w:bookmarkStart w:id="7" w:name="_GoBack"/>
-      <w:bookmarkEnd w:id="7"/>
       <w:r>
         <w:t xml:space="preserve">. Overview of the Flock2 World. </w:t>
       </w:r>
@@ -4569,16 +4563,7 @@
     <w:p/>
     <w:p>
       <w:r>
-        <w:t xml:space="preserve">The background music of different birds chirping helps immerse the player in the simulation. I found the perfect sound using a </w:t>
-      </w:r>
-      <w:r>
-        <w:t>YouTube</w:t>
-      </w:r>
-      <w:r>
-        <w:t xml:space="preserve"> video sound clip</w:t>
-      </w:r>
-      <w:r>
-        <w:t xml:space="preserve"> called BirdSoundsForKids.mp3. </w:t>
+        <w:t xml:space="preserve">The background music of different birds chirping helps immerse the player in the simulation. I found the perfect sound using a YouTube video sound clip called BirdSoundsForKids.mp3. </w:t>
       </w:r>
     </w:p>
     <w:p>
@@ -5703,7 +5688,7 @@
 </file>
 
 <file path=customXml/itemProps1.xml><?xml version="1.0" encoding="utf-8"?>
-<ds:datastoreItem xmlns:ds="http://schemas.openxmlformats.org/officeDocument/2006/customXml" ds:itemID="{9E73F72E-FFBB-4BB0-AF19-1C131D5BCA4C}">
+<ds:datastoreItem xmlns:ds="http://schemas.openxmlformats.org/officeDocument/2006/customXml" ds:itemID="{641366C6-8D75-4D3F-89FA-0C23B9C66F48}">
   <ds:schemaRefs>
     <ds:schemaRef ds:uri="http://schemas.openxmlformats.org/officeDocument/2006/bibliography"/>
   </ds:schemaRefs>

</xml_diff>